<commit_message>
Added if and while structures
Also strings are now ASCIIZ
</commit_message>
<xml_diff>
--- a/documents/xcpl language.docx
+++ b/documents/xcpl language.docx
@@ -36,27 +36,19 @@
     <w:p/>
     <w:p>
       <w:r>
-        <w:t xml:space="preserve">The general syntax is similar to that of C, with semicolons used to end lines and curly brackets </w:t>
-      </w:r>
-      <w:proofErr w:type="gramStart"/>
-      <w:r>
-        <w:t>{ }</w:t>
-      </w:r>
-      <w:proofErr w:type="gramEnd"/>
-      <w:r>
-        <w:t xml:space="preserve"> to group multiple commands together. The lang</w:t>
-      </w:r>
-      <w:r>
-        <w:t>uage itself is much closer to BCPL in design, or its sister language B.</w:t>
-      </w:r>
-    </w:p>
-    <w:p/>
-    <w:p>
-      <w:r>
-        <w:t xml:space="preserve">A major variation is that </w:t>
-      </w:r>
-      <w:r>
-        <w:t>all local variables are static</w:t>
+        <w:t xml:space="preserve">The general syntax is </w:t>
+      </w:r>
+      <w:r>
+        <w:t>like</w:t>
+      </w:r>
+      <w:r>
+        <w:t xml:space="preserve"> that of C, with semicolons used to end lines and curly brackets { } to group multiple commands together. The language itself is much closer to BCPL in design, or its sister language B.</w:t>
+      </w:r>
+    </w:p>
+    <w:p/>
+    <w:p>
+      <w:r>
+        <w:t>A major variation is that all local variables are static</w:t>
       </w:r>
     </w:p>
     <w:p>
@@ -71,16 +63,11 @@
       <w:r>
         <w:t xml:space="preserve">Types are all </w:t>
       </w:r>
-      <w:proofErr w:type="gramStart"/>
-      <w:r>
-        <w:t>16 bit</w:t>
-      </w:r>
-      <w:proofErr w:type="gramEnd"/>
-      <w:r>
-        <w:t xml:space="preserve"> unsigned integers. It is possible to access byte data using indirection, but not have byte variable</w:t>
-      </w:r>
-      <w:r>
-        <w:t>s.</w:t>
+      <w:r>
+        <w:t>16-bit</w:t>
+      </w:r>
+      <w:r>
+        <w:t xml:space="preserve"> unsigned integers. It is possible to access byte data using indirection, but not have byte variables.</w:t>
       </w:r>
     </w:p>
     <w:p>
@@ -93,13 +80,8 @@
     </w:p>
     <w:p>
       <w:r>
-        <w:t xml:space="preserve">A term can be one of the </w:t>
-      </w:r>
-      <w:proofErr w:type="gramStart"/>
-      <w:r>
-        <w:t>following :</w:t>
-      </w:r>
-      <w:proofErr w:type="gramEnd"/>
+        <w:t>A term can be one of the following :</w:t>
+      </w:r>
     </w:p>
     <w:p/>
     <w:p>
@@ -159,10 +141,10 @@
         </w:numPr>
       </w:pPr>
       <w:r>
-        <w:t xml:space="preserve">A Double-Quoted String. This </w:t>
-      </w:r>
-      <w:r>
-        <w:t>evaluates to an address of the string in memory, which is length prefixed (e.g. the first byte is the length of the string)</w:t>
+        <w:t>A Double-Quoted String. This evaluates to an address of the string in memory</w:t>
+      </w:r>
+      <w:r>
+        <w:t>, which is an ASCIIZ string (e.g. the last character is byte $00)</w:t>
       </w:r>
     </w:p>
     <w:p>
@@ -186,15 +168,7 @@
         </w:numPr>
       </w:pPr>
       <w:r>
-        <w:t xml:space="preserve">An expression in parenthesis </w:t>
-      </w:r>
-      <w:proofErr w:type="gramStart"/>
-      <w:r>
-        <w:t>( (</w:t>
-      </w:r>
-      <w:proofErr w:type="gramEnd"/>
-      <w:r>
-        <w:t>count+7) )</w:t>
+        <w:t>An expression in parenthesis ( (count+7) )</w:t>
       </w:r>
     </w:p>
     <w:p>
@@ -218,18 +192,19 @@
         </w:numPr>
       </w:pPr>
       <w:r>
-        <w:t>A byte indirection. This s</w:t>
-      </w:r>
-      <w:r>
-        <w:t xml:space="preserve">pecifies the byte value at a particular address </w:t>
-      </w:r>
-      <w:proofErr w:type="gramStart"/>
-      <w:r>
-        <w:t>(?$</w:t>
-      </w:r>
-      <w:proofErr w:type="gramEnd"/>
-      <w:r>
-        <w:t>F4) – this is equivalent to PEEK($F4)</w:t>
+        <w:t xml:space="preserve">A byte indirection. This specifies the byte value at </w:t>
+      </w:r>
+      <w:r>
+        <w:t>an</w:t>
+      </w:r>
+      <w:r>
+        <w:t xml:space="preserve"> </w:t>
+      </w:r>
+      <w:r>
+        <w:t>address</w:t>
+      </w:r>
+      <w:r>
+        <w:t xml:space="preserve"> (?$F4) – this is equivalent to PEEK($F4)</w:t>
       </w:r>
     </w:p>
     <w:p>
@@ -241,15 +216,19 @@
         </w:numPr>
       </w:pPr>
       <w:r>
-        <w:t xml:space="preserve">A word indirection. This specifies the word value at a particular address </w:t>
-      </w:r>
-      <w:proofErr w:type="gramStart"/>
-      <w:r>
-        <w:t>(?$</w:t>
-      </w:r>
-      <w:proofErr w:type="gramEnd"/>
-      <w:r>
-        <w:t>F7) – this is equivalent to DEEK($F7) in some BASICs.</w:t>
+        <w:t xml:space="preserve">A word indirection. This specifies the word value at </w:t>
+      </w:r>
+      <w:r>
+        <w:t>an</w:t>
+      </w:r>
+      <w:r>
+        <w:t xml:space="preserve"> </w:t>
+      </w:r>
+      <w:r>
+        <w:t>address</w:t>
+      </w:r>
+      <w:r>
+        <w:t xml:space="preserve"> (?$F7) – this is equivalent to DEEK($F7) in some BASICs.</w:t>
       </w:r>
     </w:p>
     <w:p/>
@@ -277,16 +256,11 @@
     </w:p>
     <w:p>
       <w:r>
-        <w:t>Expressions are chains</w:t>
-      </w:r>
-      <w:r>
-        <w:t xml:space="preserve"> of terms </w:t>
-      </w:r>
-      <w:proofErr w:type="spellStart"/>
-      <w:r>
-        <w:t>seperated</w:t>
-      </w:r>
-      <w:proofErr w:type="spellEnd"/>
+        <w:t xml:space="preserve">Expressions are chains of terms </w:t>
+      </w:r>
+      <w:r>
+        <w:t>separated</w:t>
+      </w:r>
       <w:r>
         <w:t xml:space="preserve"> by binary operators (the terms can include parenthesised expressions). All operators operate in the same way irrespective of what data they represent.</w:t>
       </w:r>
@@ -294,13 +268,8 @@
     <w:p/>
     <w:p>
       <w:r>
-        <w:t xml:space="preserve">The following operators are </w:t>
-      </w:r>
-      <w:proofErr w:type="gramStart"/>
-      <w:r>
-        <w:t>supported :</w:t>
-      </w:r>
-      <w:proofErr w:type="gramEnd"/>
+        <w:t>The following operators are supported :</w:t>
+      </w:r>
     </w:p>
     <w:p/>
     <w:p>
@@ -312,21 +281,13 @@
         </w:numPr>
       </w:pPr>
       <w:r>
-        <w:t xml:space="preserve">Standard arithmetic operators + - * / % (% </w:t>
-      </w:r>
-      <w:r>
-        <w:t xml:space="preserve">is modulus). These are all unsigned arithmetic. Division and Modulus by zero is </w:t>
-      </w:r>
-      <w:proofErr w:type="spellStart"/>
-      <w:r>
-        <w:t>indetermined</w:t>
-      </w:r>
-      <w:proofErr w:type="spellEnd"/>
-      <w:r>
-        <w:t xml:space="preserve"> but does not (currently) cause an error. If you want to multiply or divide by a power of 2 use the &lt;&lt; and &gt;&gt; operators which are faster as the 6502 does multiply/d</w:t>
-      </w:r>
-      <w:r>
-        <w:t>ivide the hard way.</w:t>
+        <w:t xml:space="preserve">Standard arithmetic operators + - * / % (% is modulus). These are all unsigned arithmetic. Division and Modulus by zero is </w:t>
+      </w:r>
+      <w:r>
+        <w:t>indeterminate</w:t>
+      </w:r>
+      <w:r>
+        <w:t xml:space="preserve"> but does not (currently) cause an error. If you want to multiply or divide by a power of 2 use the &lt;&lt; and &gt;&gt; operators which are faster as the 6502 does multiply/divide the hard way.</w:t>
       </w:r>
     </w:p>
     <w:p>
@@ -360,18 +321,19 @@
         </w:numPr>
       </w:pPr>
       <w:r>
-        <w:t>Comparison operators == &lt;&gt; &gt;= &lt;= &gt; and &lt;. These all operate in an unsigned</w:t>
-      </w:r>
-      <w:r>
-        <w:t xml:space="preserve"> arithmetic mode. They evaluate to $FFFF if true and 0 if false. In comparisons (e.g. while and if tests) the value does not matter other than it is non </w:t>
-      </w:r>
-      <w:proofErr w:type="gramStart"/>
-      <w:r>
-        <w:t>zero ;</w:t>
-      </w:r>
-      <w:proofErr w:type="gramEnd"/>
-      <w:r>
-        <w:t xml:space="preserve"> so you can use if (a) as a shorthand for if (a&lt;&gt;0)</w:t>
+        <w:t xml:space="preserve">Comparison operators == &lt;&gt; &gt;= &lt;= &gt; and &lt;. These all operate in an unsigned arithmetic mode. They evaluate to $FFFF if true and 0 if false. In comparisons (e.g. while and if tests) the value does not matter other than it is </w:t>
+      </w:r>
+      <w:r>
+        <w:t>nonzero</w:t>
+      </w:r>
+      <w:r>
+        <w:t xml:space="preserve"> ; </w:t>
+      </w:r>
+      <w:r>
+        <w:t>so,</w:t>
+      </w:r>
+      <w:r>
+        <w:t xml:space="preserve"> you can use if (a) as a shorthand for if (a&lt;&gt;0)</w:t>
       </w:r>
     </w:p>
     <w:p>
@@ -383,10 +345,7 @@
         </w:numPr>
       </w:pPr>
       <w:r>
-        <w:t>Shift operators &lt;&lt; and &gt;&gt;, do a logical shift</w:t>
-      </w:r>
-      <w:r>
-        <w:t xml:space="preserve"> left or right of the data (e.g. count &lt;&lt; 2 is the value in count shifted left twice). Zeros are shifted in.</w:t>
+        <w:t>Shift operators &lt;&lt; and &gt;&gt;, do a logical shift left or right of the data (e.g. count &lt;&lt; 2 is the value in count shifted left twice). Zeros are shifted in.</w:t>
       </w:r>
     </w:p>
     <w:p>
@@ -398,50 +357,37 @@
         </w:numPr>
       </w:pPr>
       <w:r>
-        <w:t xml:space="preserve">Indirection </w:t>
-      </w:r>
-      <w:proofErr w:type="gramStart"/>
-      <w:r>
-        <w:t>operators ?</w:t>
-      </w:r>
-      <w:proofErr w:type="gramEnd"/>
-      <w:r>
-        <w:t xml:space="preserve"> and !. </w:t>
-      </w:r>
-      <w:proofErr w:type="spellStart"/>
-      <w:r>
-        <w:t>Thse</w:t>
-      </w:r>
-      <w:proofErr w:type="spellEnd"/>
+        <w:t xml:space="preserve">Indirection operators ? and !. </w:t>
+      </w:r>
+      <w:r>
+        <w:t>These</w:t>
+      </w:r>
       <w:r>
         <w:t xml:space="preserve"> are like the term indirection operators, except the address is the sum of the </w:t>
       </w:r>
-      <w:proofErr w:type="gramStart"/>
-      <w:r>
-        <w:t>left and right hand</w:t>
-      </w:r>
-      <w:proofErr w:type="gramEnd"/>
+      <w:r>
+        <w:t>left- and right-hand</w:t>
+      </w:r>
       <w:r>
         <w:t xml:space="preserve"> side. </w:t>
       </w:r>
-      <w:proofErr w:type="gramStart"/>
-      <w:r>
-        <w:t>So</w:t>
-      </w:r>
-      <w:proofErr w:type="gramEnd"/>
-      <w:r>
-        <w:t xml:space="preserve"> if a</w:t>
-      </w:r>
-      <w:r>
-        <w:t xml:space="preserve"> = 10 then a!4 reads the word at offset 10+4, 14. Note that in BCPL n!1 reads the nth word, in XCPL it reads the nth byte. </w:t>
-      </w:r>
-      <w:proofErr w:type="gramStart"/>
-      <w:r>
-        <w:t>So</w:t>
-      </w:r>
-      <w:proofErr w:type="gramEnd"/>
-      <w:r>
-        <w:t xml:space="preserve"> if you use word data in structures, it has to be done in steps of 2.</w:t>
+      <w:r>
+        <w:t>So,</w:t>
+      </w:r>
+      <w:r>
+        <w:t xml:space="preserve"> if a = 10 then a!4 reads the word at offset 10+4, 14. Note that in BCPL n!1 reads the nth word, in XCPL it reads the nth byte. </w:t>
+      </w:r>
+      <w:r>
+        <w:t>So,</w:t>
+      </w:r>
+      <w:r>
+        <w:t xml:space="preserve"> if you use word data in structures, it </w:t>
+      </w:r>
+      <w:r>
+        <w:t>must</w:t>
+      </w:r>
+      <w:r>
+        <w:t xml:space="preserve"> be done in steps of 2.</w:t>
       </w:r>
     </w:p>
     <w:p>
@@ -454,16 +400,8 @@
     </w:p>
     <w:p>
       <w:r>
-        <w:t>The precedence rules are as follows (lowest to hig</w:t>
-      </w:r>
-      <w:r>
-        <w:t>hest</w:t>
-      </w:r>
-      <w:proofErr w:type="gramStart"/>
-      <w:r>
-        <w:t>) :</w:t>
-      </w:r>
-      <w:proofErr w:type="gramEnd"/>
+        <w:t>The precedence rules are as follows (lowest to highest) :</w:t>
+      </w:r>
     </w:p>
     <w:p/>
     <w:p>
@@ -475,15 +413,7 @@
         </w:numPr>
       </w:pPr>
       <w:r>
-        <w:t xml:space="preserve">Logic </w:t>
-      </w:r>
-      <w:proofErr w:type="gramStart"/>
-      <w:r>
-        <w:t>operators :</w:t>
-      </w:r>
-      <w:proofErr w:type="gramEnd"/>
-      <w:r>
-        <w:t xml:space="preserve"> &amp; | ^</w:t>
+        <w:t>Logic operators : &amp; | ^</w:t>
       </w:r>
     </w:p>
     <w:p>
@@ -495,15 +425,7 @@
         </w:numPr>
       </w:pPr>
       <w:r>
-        <w:t xml:space="preserve">Comparison </w:t>
-      </w:r>
-      <w:proofErr w:type="gramStart"/>
-      <w:r>
-        <w:t>operators :</w:t>
-      </w:r>
-      <w:proofErr w:type="gramEnd"/>
-      <w:r>
-        <w:t xml:space="preserve"> &lt; == &gt; &lt;= &lt;&gt; &gt;=</w:t>
+        <w:t>Comparison operators : &lt; == &gt; &lt;= &lt;&gt; &gt;=</w:t>
       </w:r>
     </w:p>
     <w:p>
@@ -515,15 +437,7 @@
         </w:numPr>
       </w:pPr>
       <w:r>
-        <w:t xml:space="preserve">Additive </w:t>
-      </w:r>
-      <w:proofErr w:type="gramStart"/>
-      <w:r>
-        <w:t>operators :</w:t>
-      </w:r>
-      <w:proofErr w:type="gramEnd"/>
-      <w:r>
-        <w:t xml:space="preserve"> + -</w:t>
+        <w:t>Additive operators : + -</w:t>
       </w:r>
     </w:p>
     <w:p>
@@ -535,15 +449,7 @@
         </w:numPr>
       </w:pPr>
       <w:r>
-        <w:t xml:space="preserve">Multiplicative </w:t>
-      </w:r>
-      <w:proofErr w:type="gramStart"/>
-      <w:r>
-        <w:t>operators :</w:t>
-      </w:r>
-      <w:proofErr w:type="gramEnd"/>
-      <w:r>
-        <w:t xml:space="preserve"> * % &gt;&gt; &lt;&lt;</w:t>
+        <w:t>Multiplicative operators : * % &gt;&gt; &lt;&lt;</w:t>
       </w:r>
     </w:p>
     <w:p>
@@ -555,15 +461,7 @@
         </w:numPr>
       </w:pPr>
       <w:r>
-        <w:t xml:space="preserve">Indirection </w:t>
-      </w:r>
-      <w:proofErr w:type="gramStart"/>
-      <w:r>
-        <w:t>operators :</w:t>
-      </w:r>
-      <w:proofErr w:type="gramEnd"/>
-      <w:r>
-        <w:t xml:space="preserve"> ! ?</w:t>
+        <w:t>Indirection operators : ! ?</w:t>
       </w:r>
     </w:p>
     <w:p/>
@@ -577,61 +475,19 @@
     </w:p>
     <w:p>
       <w:r>
-        <w:t>Assignment is of the form &lt;</w:t>
-      </w:r>
-      <w:proofErr w:type="spellStart"/>
-      <w:r>
-        <w:t>lexpr</w:t>
-      </w:r>
-      <w:proofErr w:type="spellEnd"/>
-      <w:r>
-        <w:t>&gt; = &lt;expression</w:t>
-      </w:r>
-      <w:proofErr w:type="gramStart"/>
-      <w:r>
-        <w:t>&gt; .</w:t>
-      </w:r>
-      <w:proofErr w:type="gramEnd"/>
-      <w:r>
-        <w:t xml:space="preserve"> The left hand side can be </w:t>
-      </w:r>
-      <w:r>
-        <w:t xml:space="preserve">either a variable, or one of the four types of </w:t>
-      </w:r>
-      <w:proofErr w:type="gramStart"/>
-      <w:r>
-        <w:t>indirection :</w:t>
-      </w:r>
-      <w:proofErr w:type="gramEnd"/>
-      <w:r>
-        <w:t xml:space="preserve"> ?term !term </w:t>
-      </w:r>
-      <w:proofErr w:type="spellStart"/>
-      <w:r>
-        <w:t>term!term</w:t>
-      </w:r>
-      <w:proofErr w:type="spellEnd"/>
-      <w:r>
-        <w:t xml:space="preserve"> </w:t>
-      </w:r>
-      <w:proofErr w:type="spellStart"/>
-      <w:r>
-        <w:t>term?term</w:t>
-      </w:r>
-      <w:proofErr w:type="spellEnd"/>
-    </w:p>
-    <w:p/>
-    <w:p>
-      <w:proofErr w:type="gramStart"/>
-      <w:r>
-        <w:t>Generally ?term</w:t>
-      </w:r>
-      <w:proofErr w:type="gramEnd"/>
-      <w:r>
-        <w:t xml:space="preserve"> and !term are used for accessing specific memory locations – control registers and so on, and the binary form is used for structures. One may allo</w:t>
-      </w:r>
-      <w:r>
-        <w:t>cate a block of memory to an object and access it indirectly e.g. if missile points to a block of 4 bytes then one can say:</w:t>
+        <w:t xml:space="preserve">Assignment is of the form &lt;lexpr&gt; = &lt;expression&gt; . The </w:t>
+      </w:r>
+      <w:r>
+        <w:t>left-hand</w:t>
+      </w:r>
+      <w:r>
+        <w:t xml:space="preserve"> side can be either a variable, or one of the four types of indirection : ?term !term term!term term?term</w:t>
+      </w:r>
+    </w:p>
+    <w:p/>
+    <w:p>
+      <w:r>
+        <w:t>Generally ?term and !term are used for accessing specific memory locations – control registers and so on, and the binary form is used for structures. One may allocate a block of memory to an object and access it indirectly e.g. if missile points to a block of 4 bytes then one can say:</w:t>
       </w:r>
     </w:p>
     <w:p/>
@@ -640,55 +496,26 @@
         <w:pStyle w:val="Quote"/>
       </w:pPr>
       <w:r>
-        <w:t xml:space="preserve">missile!0 = </w:t>
-      </w:r>
-      <w:proofErr w:type="gramStart"/>
-      <w:r>
-        <w:t>x;</w:t>
-      </w:r>
-      <w:proofErr w:type="gramEnd"/>
+        <w:t>missile!0 = x;</w:t>
+      </w:r>
     </w:p>
     <w:p>
       <w:pPr>
         <w:pStyle w:val="Quote"/>
       </w:pPr>
       <w:r>
-        <w:t xml:space="preserve">missile!2 = </w:t>
-      </w:r>
-      <w:proofErr w:type="gramStart"/>
-      <w:r>
-        <w:t>y;</w:t>
-      </w:r>
-      <w:proofErr w:type="gramEnd"/>
-    </w:p>
-    <w:p/>
-    <w:p>
-      <w:r>
-        <w:t>This is the same as the BASIC DOKE missile+</w:t>
-      </w:r>
-      <w:proofErr w:type="gramStart"/>
-      <w:r>
-        <w:t>0,x</w:t>
-      </w:r>
-      <w:proofErr w:type="gramEnd"/>
-      <w:r>
-        <w:t>:DOKE missile+2,y</w:t>
-      </w:r>
-    </w:p>
-    <w:p>
-      <w:r>
-        <w:t>(DOKE is a double byte POKE, so miss</w:t>
-      </w:r>
-      <w:r>
-        <w:t>ile?5 = count is POKE missile+</w:t>
-      </w:r>
-      <w:proofErr w:type="gramStart"/>
-      <w:r>
-        <w:t>5,count</w:t>
-      </w:r>
-      <w:proofErr w:type="gramEnd"/>
-      <w:r>
-        <w:t>)</w:t>
+        <w:t>missile!2 = y;</w:t>
+      </w:r>
+    </w:p>
+    <w:p/>
+    <w:p>
+      <w:r>
+        <w:t>This is the same as the BASIC DOKE missile+0,x:DOKE missile+2,y</w:t>
+      </w:r>
+    </w:p>
+    <w:p>
+      <w:r>
+        <w:t>(DOKE is a double byte POKE, so missile?5 = count is POKE missile+5,count)</w:t>
       </w:r>
     </w:p>
     <w:p/>
@@ -711,24 +538,17 @@
       <w:r>
         <w:t xml:space="preserve">The var command is the keyword var followed by a list of </w:t>
       </w:r>
-      <w:proofErr w:type="gramStart"/>
-      <w:r>
-        <w:t>comma</w:t>
-      </w:r>
-      <w:proofErr w:type="gramEnd"/>
+      <w:r>
+        <w:t>commas</w:t>
+      </w:r>
       <w:r>
         <w:t xml:space="preserve"> </w:t>
       </w:r>
-      <w:proofErr w:type="spellStart"/>
-      <w:r>
-        <w:t>seperated</w:t>
-      </w:r>
-      <w:proofErr w:type="spellEnd"/>
-      <w:r>
-        <w:t xml:space="preserve"> variables. Each variable can</w:t>
-      </w:r>
-      <w:r>
-        <w:t xml:space="preserve"> have a block of memory allocated by specifying the bytes in square brackets.</w:t>
+      <w:r>
+        <w:t>separated</w:t>
+      </w:r>
+      <w:r>
+        <w:t xml:space="preserve"> variables. Each variable can have a block of memory allocated by specifying the bytes in square brackets.</w:t>
       </w:r>
     </w:p>
     <w:p/>
@@ -739,13 +559,9 @@
       <w:r>
         <w:t xml:space="preserve">var </w:t>
       </w:r>
-      <w:proofErr w:type="spellStart"/>
-      <w:proofErr w:type="gramStart"/>
-      <w:r>
-        <w:t>count,scores</w:t>
-      </w:r>
-      <w:proofErr w:type="spellEnd"/>
-      <w:proofErr w:type="gramEnd"/>
+      <w:r>
+        <w:t>count, scores</w:t>
+      </w:r>
       <w:r>
         <w:t>[4];</w:t>
       </w:r>
@@ -763,16 +579,11 @@
     <w:p/>
     <w:p>
       <w:r>
-        <w:t>All locals a</w:t>
-      </w:r>
-      <w:r>
-        <w:t xml:space="preserve">re static. This means that if you allocate memory to a local variable it will have that value when the routine is first </w:t>
-      </w:r>
-      <w:proofErr w:type="gramStart"/>
-      <w:r>
-        <w:t>call, and</w:t>
-      </w:r>
-      <w:proofErr w:type="gramEnd"/>
+        <w:t xml:space="preserve">All locals are static. This means that if you allocate memory to a local variable it will have that value when the routine is first </w:t>
+      </w:r>
+      <w:r>
+        <w:t>call and</w:t>
+      </w:r>
       <w:r>
         <w:t xml:space="preserve"> will maintain it over subsequent invocations. Code </w:t>
       </w:r>
@@ -786,11 +597,9 @@
       <w:r>
         <w:t xml:space="preserve"> recurse but you </w:t>
       </w:r>
-      <w:proofErr w:type="gramStart"/>
-      <w:r>
-        <w:t>have to</w:t>
-      </w:r>
-      <w:proofErr w:type="gramEnd"/>
+      <w:r>
+        <w:t>must</w:t>
+      </w:r>
       <w:r>
         <w:t xml:space="preserve"> handle the variables yourselves.</w:t>
       </w:r>
@@ -801,10 +610,7 @@
         <w:pStyle w:val="Heading2"/>
       </w:pPr>
       <w:r>
-        <w:t>Increment and</w:t>
-      </w:r>
-      <w:r>
-        <w:t xml:space="preserve"> Decrement</w:t>
+        <w:t>Increment and Decrement</w:t>
       </w:r>
     </w:p>
     <w:p>
@@ -828,26 +634,32 @@
         <w:pStyle w:val="Quote"/>
       </w:pPr>
       <w:r>
-        <w:t>count+</w:t>
-      </w:r>
-      <w:proofErr w:type="gramStart"/>
-      <w:r>
-        <w:t>+;</w:t>
-      </w:r>
-      <w:proofErr w:type="gramEnd"/>
+        <w:t>count++;</w:t>
+      </w:r>
     </w:p>
     <w:p>
       <w:pPr>
         <w:pStyle w:val="Quote"/>
       </w:pPr>
       <w:r>
-        <w:t>score-</w:t>
-      </w:r>
-      <w:proofErr w:type="gramStart"/>
-      <w:r>
-        <w:t>-;</w:t>
-      </w:r>
-      <w:proofErr w:type="gramEnd"/>
+        <w:t>score--;</w:t>
+      </w:r>
+    </w:p>
+    <w:p/>
+    <w:p>
+      <w:r>
+        <w:t xml:space="preserve">This is a command </w:t>
+      </w:r>
+      <w:r>
+        <w:rPr>
+          <w:i/>
+          <w:iCs/>
+        </w:rPr>
+        <w:t>not</w:t>
+      </w:r>
+      <w:r>
+        <w:t xml:space="preserve"> a term. You cannot write count = n++;</w:t>
+      </w:r>
     </w:p>
     <w:p>
       <w:pPr>
@@ -859,10 +671,7 @@
     </w:p>
     <w:p>
       <w:r>
-        <w:t>There are no functions. Procedures are called with a list of values, up to a maximum of 12. You shouldn’t have that many anyway. The compiler</w:t>
-      </w:r>
-      <w:r>
-        <w:t xml:space="preserve"> does keep track of the number of parameters in a call.</w:t>
+        <w:t>There are no functions. Procedures are called with a list of values, up to a maximum of 12. You shouldn’t have that many anyway. The compiler does keep track of the number of parameters in a call.</w:t>
       </w:r>
     </w:p>
     <w:p/>
@@ -876,19 +685,12 @@
       <w:pPr>
         <w:pStyle w:val="Quote"/>
       </w:pPr>
-      <w:proofErr w:type="spellStart"/>
-      <w:r>
-        <w:t>getSquare</w:t>
-      </w:r>
-      <w:proofErr w:type="spellEnd"/>
-      <w:r>
-        <w:t>(@v,12</w:t>
-      </w:r>
-      <w:proofErr w:type="gramStart"/>
-      <w:r>
-        <w:t>);</w:t>
-      </w:r>
-      <w:proofErr w:type="gramEnd"/>
+      <w:r>
+        <w:t>get Square</w:t>
+      </w:r>
+      <w:r>
+        <w:t>(@v,12);</w:t>
+      </w:r>
     </w:p>
     <w:p>
       <w:pPr>
@@ -896,13 +698,220 @@
       </w:pPr>
     </w:p>
     <w:p>
-      <w:proofErr w:type="gramStart"/>
-      <w:r>
-        <w:t>so</w:t>
-      </w:r>
-      <w:proofErr w:type="gramEnd"/>
+      <w:r>
+        <w:t>so,</w:t>
+      </w:r>
       <w:r>
         <w:t xml:space="preserve"> you can return values this way.</w:t>
+      </w:r>
+    </w:p>
+    <w:p/>
+    <w:p>
+      <w:pPr>
+        <w:rPr>
+          <w:rFonts w:asciiTheme="majorHAnsi" w:eastAsiaTheme="majorEastAsia" w:hAnsiTheme="majorHAnsi" w:cs="Mangal"/>
+          <w:color w:val="2F5496" w:themeColor="accent1" w:themeShade="BF"/>
+          <w:sz w:val="26"/>
+          <w:szCs w:val="23"/>
+        </w:rPr>
+      </w:pPr>
+      <w:r>
+        <w:br w:type="page"/>
+      </w:r>
+    </w:p>
+    <w:p>
+      <w:pPr>
+        <w:pStyle w:val="Heading2"/>
+      </w:pPr>
+      <w:r>
+        <w:lastRenderedPageBreak/>
+        <w:t>Repeat Loops</w:t>
+      </w:r>
+    </w:p>
+    <w:p>
+      <w:r>
+        <w:t>Repeat loops have the following form</w:t>
+      </w:r>
+    </w:p>
+    <w:p/>
+    <w:p>
+      <w:pPr>
+        <w:pStyle w:val="Quote"/>
+      </w:pPr>
+      <w:r>
+        <w:t>repeat &lt;code block&gt; until &lt;expression&gt;</w:t>
+      </w:r>
+    </w:p>
+    <w:p/>
+    <w:p>
+      <w:r>
+        <w:t xml:space="preserve">The loop will terminate when the expression is </w:t>
+      </w:r>
+      <w:r>
+        <w:t>nonzero</w:t>
+      </w:r>
+      <w:r>
+        <w:t>, it does not have to be a comparison expression.</w:t>
+      </w:r>
+    </w:p>
+    <w:p/>
+    <w:p>
+      <w:pPr>
+        <w:pStyle w:val="Quote"/>
+      </w:pPr>
+      <w:r>
+        <w:t>var count;</w:t>
+      </w:r>
+    </w:p>
+    <w:p>
+      <w:pPr>
+        <w:pStyle w:val="Quote"/>
+      </w:pPr>
+      <w:r>
+        <w:t>count = 10;</w:t>
+      </w:r>
+    </w:p>
+    <w:p>
+      <w:pPr>
+        <w:pStyle w:val="Quote"/>
+      </w:pPr>
+      <w:r>
+        <w:t>Repeat { count = count – 1;print.hex(count) until (count == 0);</w:t>
+      </w:r>
+    </w:p>
+    <w:p/>
+    <w:p>
+      <w:pPr>
+        <w:pStyle w:val="Heading2"/>
+      </w:pPr>
+      <w:r>
+        <w:t>While Loops</w:t>
+      </w:r>
+    </w:p>
+    <w:p>
+      <w:r>
+        <w:t xml:space="preserve">While loops have a very similar form to repeat </w:t>
+      </w:r>
+      <w:r>
+        <w:t>loops,</w:t>
+      </w:r>
+      <w:r>
+        <w:t xml:space="preserve"> but the test is at the top:</w:t>
+      </w:r>
+    </w:p>
+    <w:p>
+      <w:pPr>
+        <w:pStyle w:val="Quote"/>
+      </w:pPr>
+    </w:p>
+    <w:p>
+      <w:pPr>
+        <w:pStyle w:val="Quote"/>
+      </w:pPr>
+      <w:r>
+        <w:t>while &lt;expr&gt; &lt;code block&gt;</w:t>
+      </w:r>
+    </w:p>
+    <w:p/>
+    <w:p>
+      <w:r>
+        <w:t>e.g.</w:t>
+      </w:r>
+    </w:p>
+    <w:p/>
+    <w:p>
+      <w:pPr>
+        <w:pStyle w:val="Quote"/>
+      </w:pPr>
+      <w:r>
+        <w:t xml:space="preserve">var n; </w:t>
+      </w:r>
+    </w:p>
+    <w:p>
+      <w:pPr>
+        <w:pStyle w:val="Quote"/>
+      </w:pPr>
+      <w:r>
+        <w:t>n = 100;</w:t>
+      </w:r>
+    </w:p>
+    <w:p>
+      <w:pPr>
+        <w:pStyle w:val="Quote"/>
+      </w:pPr>
+      <w:r>
+        <w:t xml:space="preserve">while (n) </w:t>
+      </w:r>
+    </w:p>
+    <w:p>
+      <w:pPr>
+        <w:pStyle w:val="Quote"/>
+      </w:pPr>
+      <w:r>
+        <w:t xml:space="preserve">{ </w:t>
+      </w:r>
+    </w:p>
+    <w:p>
+      <w:pPr>
+        <w:pStyle w:val="Quote"/>
+        <w:ind w:firstLine="554"/>
+      </w:pPr>
+      <w:r>
+        <w:t xml:space="preserve">n--; </w:t>
+      </w:r>
+    </w:p>
+    <w:p>
+      <w:pPr>
+        <w:pStyle w:val="Quote"/>
+      </w:pPr>
+      <w:r>
+        <w:t>}</w:t>
+      </w:r>
+    </w:p>
+    <w:p/>
+    <w:p>
+      <w:pPr>
+        <w:pStyle w:val="Heading2"/>
+      </w:pPr>
+      <w:r>
+        <w:t>If Statements</w:t>
+      </w:r>
+    </w:p>
+    <w:p>
+      <w:r>
+        <w:t>If statements have two forms, the same as those in C</w:t>
+      </w:r>
+    </w:p>
+    <w:p/>
+    <w:p>
+      <w:pPr>
+        <w:pStyle w:val="Quote"/>
+      </w:pPr>
+      <w:r>
+        <w:t>If &lt;expr&gt; &lt;code block&gt;</w:t>
+      </w:r>
+    </w:p>
+    <w:p>
+      <w:pPr>
+        <w:pStyle w:val="Quote"/>
+      </w:pPr>
+      <w:r>
+        <w:t>If &lt;expr&gt; &lt;code block&gt; else &lt;code block&gt;</w:t>
+      </w:r>
+    </w:p>
+    <w:p/>
+    <w:p>
+      <w:r>
+        <w:t>e.g.</w:t>
+      </w:r>
+    </w:p>
+    <w:p/>
+    <w:p>
+      <w:pPr>
+        <w:pStyle w:val="Quote"/>
+      </w:pPr>
+      <w:r>
+        <w:t>if (n % 2 == 0) { print.string(“Even”); } else { print.string(“Odd”); }</w:t>
       </w:r>
     </w:p>
     <w:p/>
@@ -964,21 +973,11 @@
     <w:r>
       <w:t xml:space="preserve"> of </w:t>
     </w:r>
-    <w:r>
-      <w:fldChar w:fldCharType="begin"/>
-    </w:r>
-    <w:r>
-      <w:instrText xml:space="preserve"> NUMPAGES </w:instrText>
-    </w:r>
-    <w:r>
-      <w:fldChar w:fldCharType="separate"/>
-    </w:r>
-    <w:r>
-      <w:t>4</w:t>
-    </w:r>
-    <w:r>
-      <w:fldChar w:fldCharType="end"/>
-    </w:r>
+    <w:fldSimple w:instr=" NUMPAGES ">
+      <w:r>
+        <w:t>4</w:t>
+      </w:r>
+    </w:fldSimple>
   </w:p>
 </w:ftr>
 </file>

</xml_diff>

<commit_message>
Added bytes() and words()
</commit_message>
<xml_diff>
--- a/documents/xcpl language.docx
+++ b/documents/xcpl language.docx
@@ -229,6 +229,18 @@
       </w:r>
       <w:r>
         <w:t xml:space="preserve"> (?$F7) – this is equivalent to DEEK($F7) in some BASICs.</w:t>
+      </w:r>
+    </w:p>
+    <w:p>
+      <w:pPr>
+        <w:pStyle w:val="ListParagraph"/>
+        <w:numPr>
+          <w:ilvl w:val="0"/>
+          <w:numId w:val="4"/>
+        </w:numPr>
+      </w:pPr>
+      <w:r>
+        <w:t>A table. These are created using the keywords bytes and words – which take a list of constants (integer, character, string, identifier address, table) and puts them in a table of bytes or words. E.g. words(1,10,100,1000,10000) creates a 10 byte 5 word table with the powers of 10 in it.</w:t>
       </w:r>
     </w:p>
     <w:p/>
@@ -973,11 +985,21 @@
     <w:r>
       <w:t xml:space="preserve"> of </w:t>
     </w:r>
-    <w:fldSimple w:instr=" NUMPAGES ">
-      <w:r>
-        <w:t>4</w:t>
-      </w:r>
-    </w:fldSimple>
+    <w:r>
+      <w:fldChar w:fldCharType="begin"/>
+    </w:r>
+    <w:r>
+      <w:instrText xml:space="preserve"> NUMPAGES </w:instrText>
+    </w:r>
+    <w:r>
+      <w:fldChar w:fldCharType="separate"/>
+    </w:r>
+    <w:r>
+      <w:t>4</w:t>
+    </w:r>
+    <w:r>
+      <w:fldChar w:fldCharType="end"/>
+    </w:r>
   </w:p>
 </w:ftr>
 </file>

</xml_diff>

<commit_message>
Cleared uninitialised data on run
</commit_message>
<xml_diff>
--- a/documents/xcpl language.docx
+++ b/documents/xcpl language.docx
@@ -639,6 +639,31 @@
     </w:p>
     <w:p/>
     <w:p>
+      <w:r>
+        <w:t xml:space="preserve">Similarly, uninitialized variables or “array elements” are cleared when the program is first run, but </w:t>
+      </w:r>
+      <w:r>
+        <w:rPr>
+          <w:i/>
+          <w:iCs/>
+        </w:rPr>
+        <w:t>not</w:t>
+      </w:r>
+      <w:r>
+        <w:t xml:space="preserve"> cleared on each invocation of a procedure, because they are static. </w:t>
+      </w:r>
+      <w:r>
+        <w:rPr>
+          <w:i/>
+          <w:iCs/>
+        </w:rPr>
+        <w:t>Everything</w:t>
+      </w:r>
+      <w:r>
+        <w:t xml:space="preserve"> is static. It’s a 6502.</w:t>
+      </w:r>
+    </w:p>
+    <w:p>
       <w:pPr>
         <w:pStyle w:val="Heading2"/>
       </w:pPr>
@@ -940,13 +965,7 @@
         <w:pStyle w:val="Quote"/>
       </w:pPr>
       <w:r>
-        <w:t>Do (&lt;count&gt;</w:t>
-      </w:r>
-      <w:r>
-        <w:t>,&lt;variable&gt;</w:t>
-      </w:r>
-      <w:r>
-        <w:t>) &lt;</w:t>
+        <w:t>Do (&lt;count&gt;,&lt;variable&gt;) &lt;</w:t>
       </w:r>
       <w:r>
         <w:t>code block</w:t>
@@ -1111,11 +1130,21 @@
     <w:r>
       <w:t xml:space="preserve"> of </w:t>
     </w:r>
-    <w:fldSimple w:instr=" NUMPAGES ">
-      <w:r>
-        <w:t>4</w:t>
-      </w:r>
-    </w:fldSimple>
+    <w:r>
+      <w:fldChar w:fldCharType="begin"/>
+    </w:r>
+    <w:r>
+      <w:instrText xml:space="preserve"> NUMPAGES </w:instrText>
+    </w:r>
+    <w:r>
+      <w:fldChar w:fldCharType="separate"/>
+    </w:r>
+    <w:r>
+      <w:t>4</w:t>
+    </w:r>
+    <w:r>
+      <w:fldChar w:fldCharType="end"/>
+    </w:r>
   </w:p>
 </w:ftr>
 </file>

</xml_diff>

<commit_message>
random, sign and abs
Added, and those and strlen documented.
</commit_message>
<xml_diff>
--- a/documents/xcpl language.docx
+++ b/documents/xcpl language.docx
@@ -51,7 +51,15 @@
         <w:pStyle w:val="Standard"/>
       </w:pPr>
       <w:r>
-        <w:t>The general syntax is like that of C, with semicolons used to end lines and curly brackets { } to group multiple commands together. However it shares BCPL typelessness and indirection (though it supports byte and word indirection). The latter is useful for ASCII strings and dense structures but doesn’t offer significant speed increases in the VM.</w:t>
+        <w:t xml:space="preserve">The general syntax is like that of C, with semicolons used to end lines and curly brackets { } to group multiple commands together. However it shares BCPL </w:t>
+      </w:r>
+      <w:proofErr w:type="spellStart"/>
+      <w:r>
+        <w:t>typelessness</w:t>
+      </w:r>
+      <w:proofErr w:type="spellEnd"/>
+      <w:r>
+        <w:t xml:space="preserve"> and indirection (though it supports byte and word indirection). The latter is useful for ASCII strings and dense structures but doesn’t offer significant speed increases in the VM.</w:t>
       </w:r>
     </w:p>
     <w:p>
@@ -233,7 +241,27 @@
         </w:numPr>
       </w:pPr>
       <w:r>
-        <w:t>A table. These are created using the keywords bytes and words – which take a list of constants (integer, character, string, identifier address, table) and puts them in a table of bytes or words. E.g. words(1,10,100,1000,10000) creates a 10 byte 5 word table with the powers of 10 in it.</w:t>
+        <w:t xml:space="preserve">A table. These are created using the keywords bytes and words – which take a list of constants (integer, character, string, identifier address, table) and puts them in a table of bytes or words. E.g. words(1,10,100,1000,10000) creates a </w:t>
+      </w:r>
+      <w:proofErr w:type="gramStart"/>
+      <w:r>
+        <w:t>10 byte</w:t>
+      </w:r>
+      <w:proofErr w:type="gramEnd"/>
+      <w:r>
+        <w:t xml:space="preserve"> 5 word table with the powers of 10 in it.</w:t>
+      </w:r>
+    </w:p>
+    <w:p>
+      <w:pPr>
+        <w:pStyle w:val="ListParagraph"/>
+        <w:numPr>
+          <w:ilvl w:val="0"/>
+          <w:numId w:val="5"/>
+        </w:numPr>
+      </w:pPr>
+      <w:r>
+        <w:t>A unary function (not user defined)</w:t>
       </w:r>
     </w:p>
     <w:p>
@@ -452,8 +480,21 @@
         <w:pStyle w:val="Standard"/>
       </w:pPr>
       <w:r>
-        <w:t>Assignment is of the form &lt;lexpr&gt; = &lt;expression&gt; . The left-hand side can be either a variable, or one of the four types of indirection : ?term !term term!term term?term</w:t>
-      </w:r>
+        <w:t xml:space="preserve">Assignment is of the form &lt;lexpr&gt; = &lt;expression&gt; . The left-hand side can be either a variable, or one of the four types of indirection : ?term !term </w:t>
+      </w:r>
+      <w:proofErr w:type="spellStart"/>
+      <w:r>
+        <w:t>term!term</w:t>
+      </w:r>
+      <w:proofErr w:type="spellEnd"/>
+      <w:r>
+        <w:t xml:space="preserve"> </w:t>
+      </w:r>
+      <w:proofErr w:type="spellStart"/>
+      <w:r>
+        <w:t>term?term</w:t>
+      </w:r>
+      <w:proofErr w:type="spellEnd"/>
     </w:p>
     <w:p>
       <w:pPr>
@@ -1014,28 +1055,60 @@
         <w:pStyle w:val="Subtitle"/>
       </w:pPr>
       <w:r>
-        <w:t>Do (10) { Print.String(“Hello, world”); }</w:t>
-      </w:r>
-    </w:p>
-    <w:p>
-      <w:pPr>
-        <w:pStyle w:val="Subtitle"/>
-      </w:pPr>
-      <w:r>
-        <w:t>Do (4,idx} ( Print.Hex(idx); }</w:t>
-      </w:r>
-    </w:p>
-    <w:p>
-      <w:pPr>
-        <w:pStyle w:val="Standard"/>
-      </w:pPr>
-    </w:p>
-    <w:p>
-      <w:pPr>
-        <w:pStyle w:val="Standard"/>
-      </w:pPr>
-      <w:r>
-        <w:t>In the second example idx will have the values 3,2,1 and 0 in the loop. The first prints “Hello, world” ten times.</w:t>
+        <w:t xml:space="preserve">Do (10) { </w:t>
+      </w:r>
+      <w:proofErr w:type="spellStart"/>
+      <w:r>
+        <w:t>Print.String</w:t>
+      </w:r>
+      <w:proofErr w:type="spellEnd"/>
+      <w:r>
+        <w:t>(“Hello, world”); }</w:t>
+      </w:r>
+    </w:p>
+    <w:p>
+      <w:pPr>
+        <w:pStyle w:val="Subtitle"/>
+      </w:pPr>
+      <w:r>
+        <w:t xml:space="preserve">Do (4,idx} ( </w:t>
+      </w:r>
+      <w:proofErr w:type="spellStart"/>
+      <w:r>
+        <w:t>Print.Hex</w:t>
+      </w:r>
+      <w:proofErr w:type="spellEnd"/>
+      <w:r>
+        <w:t>(</w:t>
+      </w:r>
+      <w:proofErr w:type="spellStart"/>
+      <w:r>
+        <w:t>idx</w:t>
+      </w:r>
+      <w:proofErr w:type="spellEnd"/>
+      <w:r>
+        <w:t>); }</w:t>
+      </w:r>
+    </w:p>
+    <w:p>
+      <w:pPr>
+        <w:pStyle w:val="Standard"/>
+      </w:pPr>
+    </w:p>
+    <w:p>
+      <w:pPr>
+        <w:pStyle w:val="Standard"/>
+      </w:pPr>
+      <w:r>
+        <w:t xml:space="preserve">In the second example </w:t>
+      </w:r>
+      <w:proofErr w:type="spellStart"/>
+      <w:r>
+        <w:t>idx</w:t>
+      </w:r>
+      <w:proofErr w:type="spellEnd"/>
+      <w:r>
+        <w:t xml:space="preserve"> will have the values 3,2,1 and 0 in the loop. The first prints “Hello, world” ten times.</w:t>
       </w:r>
     </w:p>
     <w:p>
@@ -1111,13 +1184,90 @@
         <w:pStyle w:val="Subtitle"/>
       </w:pPr>
       <w:r>
-        <w:t>if (n % 2 == 0) { print.string(“Even”); } else { print.string(“Odd”); }</w:t>
-      </w:r>
-    </w:p>
-    <w:p>
-      <w:pPr>
-        <w:pStyle w:val="Standard"/>
-      </w:pPr>
+        <w:t xml:space="preserve">if (n % 2 == 0) { </w:t>
+      </w:r>
+      <w:proofErr w:type="spellStart"/>
+      <w:r>
+        <w:t>print.string</w:t>
+      </w:r>
+      <w:proofErr w:type="spellEnd"/>
+      <w:r>
+        <w:t xml:space="preserve">(“Even”); } else { </w:t>
+      </w:r>
+      <w:proofErr w:type="spellStart"/>
+      <w:r>
+        <w:t>print.string</w:t>
+      </w:r>
+      <w:proofErr w:type="spellEnd"/>
+      <w:r>
+        <w:t>(“Odd”); }</w:t>
+      </w:r>
+    </w:p>
+    <w:p>
+      <w:pPr>
+        <w:pStyle w:val="Standard"/>
+      </w:pPr>
+    </w:p>
+    <w:p>
+      <w:pPr>
+        <w:pStyle w:val="Heading2"/>
+      </w:pPr>
+      <w:r>
+        <w:t>Unary Functions</w:t>
+      </w:r>
+    </w:p>
+    <w:p>
+      <w:pPr>
+        <w:pStyle w:val="Standard"/>
+      </w:pPr>
+      <w:r>
+        <w:t xml:space="preserve">XCPL supports system provided functions for convenience. These are </w:t>
+      </w:r>
+      <w:proofErr w:type="spellStart"/>
+      <w:r>
+        <w:t>strlen</w:t>
+      </w:r>
+      <w:proofErr w:type="spellEnd"/>
+      <w:r>
+        <w:t xml:space="preserve"> (string length), random (random number) abs (absolute value) and sign (return -1,0 or 1 dependent on number sign).</w:t>
+      </w:r>
+    </w:p>
+    <w:p>
+      <w:pPr>
+        <w:pStyle w:val="Standard"/>
+      </w:pPr>
+    </w:p>
+    <w:p>
+      <w:pPr>
+        <w:pStyle w:val="Standard"/>
+      </w:pPr>
+      <w:r>
+        <w:t>They all take one parameter except for random.</w:t>
+      </w:r>
+      <w:r>
+        <w:tab/>
+      </w:r>
+    </w:p>
+    <w:p>
+      <w:pPr>
+        <w:pStyle w:val="Standard"/>
+      </w:pPr>
+    </w:p>
+    <w:p>
+      <w:pPr>
+        <w:pStyle w:val="Subtitle"/>
+      </w:pPr>
+      <w:proofErr w:type="spellStart"/>
+      <w:r>
+        <w:t>print.hex</w:t>
+      </w:r>
+      <w:proofErr w:type="spellEnd"/>
+      <w:r>
+        <w:t>(random())</w:t>
+      </w:r>
+      <w:r>
+        <w:t xml:space="preserve"> </w:t>
+      </w:r>
     </w:p>
     <w:p>
       <w:pPr>
@@ -1215,7 +1365,11 @@
         <w:pStyle w:val="Subtitle"/>
       </w:pPr>
       <w:r>
-        <w:t>define c</w:t>
+        <w:t xml:space="preserve">define </w:t>
+      </w:r>
+      <w:proofErr w:type="spellStart"/>
+      <w:r>
+        <w:t>c</w:t>
       </w:r>
       <w:r>
         <w:t>.</w:t>
@@ -1227,7 +1381,11 @@
         <w:t>.</w:t>
       </w:r>
       <w:r>
-        <w:t>print “42”</w:t>
+        <w:t>print</w:t>
+      </w:r>
+      <w:proofErr w:type="spellEnd"/>
+      <w:r>
+        <w:t xml:space="preserve"> “42”</w:t>
       </w:r>
     </w:p>
     <w:p/>
@@ -1235,8 +1393,21 @@
       <w:pPr>
         <w:pStyle w:val="Subtitle"/>
       </w:pPr>
-      <w:r>
-        <w:t xml:space="preserve">lotsChar(n,c) { </w:t>
+      <w:proofErr w:type="spellStart"/>
+      <w:r>
+        <w:t>lotsChar</w:t>
+      </w:r>
+      <w:proofErr w:type="spellEnd"/>
+      <w:r>
+        <w:t>(</w:t>
+      </w:r>
+      <w:proofErr w:type="spellStart"/>
+      <w:r>
+        <w:t>n,c</w:t>
+      </w:r>
+      <w:proofErr w:type="spellEnd"/>
+      <w:r>
+        <w:t xml:space="preserve">) { </w:t>
       </w:r>
     </w:p>
     <w:p>
@@ -1245,7 +1416,15 @@
         <w:ind w:firstLine="709"/>
       </w:pPr>
       <w:r>
-        <w:t xml:space="preserve">do(n) { print.char(c); } </w:t>
+        <w:t xml:space="preserve">do(n) { </w:t>
+      </w:r>
+      <w:proofErr w:type="spellStart"/>
+      <w:r>
+        <w:t>print.char</w:t>
+      </w:r>
+      <w:proofErr w:type="spellEnd"/>
+      <w:r>
+        <w:t xml:space="preserve">(c); } </w:t>
       </w:r>
     </w:p>
     <w:p>
@@ -1284,7 +1463,14 @@
       </w:pPr>
       <w:r>
         <w:tab/>
-        <w:t>lotsChar(n+1,</w:t>
+      </w:r>
+      <w:proofErr w:type="spellStart"/>
+      <w:r>
+        <w:t>lotsChar</w:t>
+      </w:r>
+      <w:proofErr w:type="spellEnd"/>
+      <w:r>
+        <w:t>(n+1,</w:t>
       </w:r>
       <w:r>
         <w:t>c</w:t>
@@ -1311,7 +1497,14 @@
       </w:pPr>
       <w:r>
         <w:tab/>
-        <w:t xml:space="preserve">print.char(13); </w:t>
+      </w:r>
+      <w:proofErr w:type="spellStart"/>
+      <w:r>
+        <w:t>print.char</w:t>
+      </w:r>
+      <w:proofErr w:type="spellEnd"/>
+      <w:r>
+        <w:t xml:space="preserve">(13); </w:t>
       </w:r>
     </w:p>
     <w:p>
@@ -1334,7 +1527,11 @@
     <w:p/>
     <w:p>
       <w:r>
-        <w:t>This is a complete working program. Note that n would normally be declared locally in the main() routine , it’s just moved out of there to show the syntax.</w:t>
+        <w:t xml:space="preserve">This is a complete working program. Note that n would normally be declared locally in the main() </w:t>
+      </w:r>
+      <w:r>
+        <w:lastRenderedPageBreak/>
+        <w:t>routine , it’s just moved out of there to show the syntax.</w:t>
       </w:r>
     </w:p>
     <w:sectPr>

</xml_diff>